<commit_message>
Update guide to include Docker container install instructions
</commit_message>
<xml_diff>
--- a/documentation/Datawake-Demo-InstallationGuide.docx
+++ b/documentation/Datawake-Demo-InstallationGuide.docx
@@ -145,6 +145,7 @@
                     <w:dataBinding w:xpath="/root[1]/Document_Type[1]" w:storeItemID="{DA5CFEBD-80ED-4721-8FDD-459E875783E7}"/>
                     <w:text/>
                   </w:sdtPr>
+                  <w:sdtEndPr/>
                   <w:sdtContent>
                     <w:r>
                       <w:rPr>
@@ -271,6 +272,7 @@
                     <w:dataBinding w:xpath="/root[1]/Program[1]" w:storeItemID="{DA5CFEBD-80ED-4721-8FDD-459E875783E7}"/>
                     <w:text/>
                   </w:sdtPr>
+                  <w:sdtEndPr/>
                   <w:sdtContent>
                     <w:r>
                       <w:rPr>
@@ -317,6 +319,7 @@
                   <w:dataBinding w:xpath="/root[1]/Document_Code[1]" w:storeItemID="{DA5CFEBD-80ED-4721-8FDD-459E875783E7}"/>
                   <w:text/>
                 </w:sdtPr>
+                <w:sdtEndPr/>
                 <w:sdtContent>
                   <w:p>
                     <w:pPr>
@@ -462,6 +465,7 @@
                 <w:dataBinding w:prefixMappings="xmlns:ns0='http://schemas.openxmlformats.org/package/2006/metadata/core-properties' xmlns:ns1='http://purl.org/dc/elements/1.1/'" w:xpath="/ns0:coreProperties[1]/ns1:creator[1]" w:storeItemID="{6C3C8BC8-F283-45AE-878A-BAB7291924A1}"/>
                 <w:text/>
               </w:sdtPr>
+              <w:sdtEndPr/>
               <w:sdtContent>
                 <w:tc>
                   <w:tcPr>
@@ -511,6 +515,7 @@
                     <w:calendar w:val="gregorian"/>
                   </w:date>
                 </w:sdtPr>
+                <w:sdtEndPr/>
                 <w:sdtContent>
                   <w:p>
                     <w:pPr>
@@ -717,6 +722,7 @@
           <w:docPartUnique/>
         </w:docPartObj>
       </w:sdtPr>
+      <w:sdtEndPr/>
       <w:sdtContent>
         <w:p>
           <w:pPr>
@@ -1264,26 +1270,23 @@
       </w:sdtContent>
     </w:sdt>
     <w:bookmarkEnd w:id="0" w:displacedByCustomXml="prev"/>
-    <w:bookmarkStart w:id="1" w:name="_Toc243127417" w:displacedByCustomXml="prev"/>
+    <w:bookmarkStart w:id="1" w:name="_Toc280734871" w:displacedByCustomXml="prev"/>
     <w:bookmarkStart w:id="2" w:name="_Toc243211241" w:displacedByCustomXml="prev"/>
-    <w:bookmarkStart w:id="3" w:name="_Toc280734871" w:displacedByCustomXml="prev"/>
+    <w:bookmarkStart w:id="3" w:name="_Toc243127417" w:displacedByCustomXml="prev"/>
+    <w:bookmarkEnd w:id="3"/>
+    <w:bookmarkEnd w:id="2"/>
+    <w:bookmarkEnd w:id="1"/>
+    <w:p/>
     <w:p>
-      <w:bookmarkStart w:id="4" w:name="_GoBack"/>
-      <w:bookmarkEnd w:id="3"/>
-      <w:bookmarkEnd w:id="2"/>
-      <w:bookmarkEnd w:id="1"/>
-      <w:bookmarkEnd w:id="4"/>
-    </w:p>
-    <w:p>
       <w:pPr>
         <w:pStyle w:val="Heading1"/>
       </w:pPr>
-      <w:bookmarkStart w:id="5" w:name="_Toc415850599"/>
+      <w:bookmarkStart w:id="4" w:name="_Toc415850599"/>
       <w:r>
         <w:lastRenderedPageBreak/>
         <w:t>Running the Datawake Demo</w:t>
       </w:r>
-      <w:bookmarkEnd w:id="5"/>
+      <w:bookmarkEnd w:id="4"/>
     </w:p>
     <w:p>
       <w:pPr>
@@ -1436,11 +1439,11 @@
       <w:pPr>
         <w:pStyle w:val="Heading2"/>
       </w:pPr>
-      <w:bookmarkStart w:id="6" w:name="_Toc415850600"/>
+      <w:bookmarkStart w:id="5" w:name="_Toc415850600"/>
       <w:r>
         <w:t>Prerequisites</w:t>
       </w:r>
-      <w:bookmarkEnd w:id="6"/>
+      <w:bookmarkEnd w:id="5"/>
     </w:p>
     <w:p>
       <w:pPr>
@@ -1566,11 +1569,11 @@
       <w:pPr>
         <w:pStyle w:val="Heading2"/>
       </w:pPr>
-      <w:bookmarkStart w:id="7" w:name="_Toc415850601"/>
+      <w:bookmarkStart w:id="6" w:name="_Toc415850601"/>
       <w:r>
         <w:t>Installation utilizing the Demo Virtual Machine (Datawake VM)</w:t>
       </w:r>
-      <w:bookmarkEnd w:id="7"/>
+      <w:bookmarkEnd w:id="6"/>
     </w:p>
     <w:p>
       <w:pPr>
@@ -1584,41 +1587,18 @@
           <w:sz w:val="20"/>
           <w:szCs w:val="20"/>
         </w:rPr>
-        <w:t xml:space="preserve">The following steps need to be performed to get the </w:t>
-      </w:r>
-      <w:r>
-        <w:rPr>
-          <w:sz w:val="20"/>
-          <w:szCs w:val="20"/>
-        </w:rPr>
-        <w:t>Demo VM</w:t>
-      </w:r>
-      <w:r>
-        <w:rPr>
-          <w:sz w:val="20"/>
-          <w:szCs w:val="20"/>
-        </w:rPr>
-        <w:t xml:space="preserve"> installed, configured, and working.</w:t>
+        <w:t>The following steps need to be performed to get the Demo VM installed, configured, and working.</w:t>
       </w:r>
     </w:p>
     <w:p>
       <w:pPr>
         <w:pStyle w:val="Heading3"/>
       </w:pPr>
-      <w:bookmarkStart w:id="8" w:name="_Toc415850602"/>
+      <w:bookmarkStart w:id="7" w:name="_Toc415850602"/>
       <w:r>
-        <w:t xml:space="preserve">Install </w:t>
+        <w:t>Install Virtual Box &amp; Add the Virtual Machine</w:t>
       </w:r>
-      <w:r>
-        <w:t xml:space="preserve">Virtual Box </w:t>
-      </w:r>
-      <w:r>
-        <w:t xml:space="preserve">&amp; </w:t>
-      </w:r>
-      <w:r>
-        <w:t>Add the Virtual Machine</w:t>
-      </w:r>
-      <w:bookmarkEnd w:id="8"/>
+      <w:bookmarkEnd w:id="7"/>
     </w:p>
     <w:p>
       <w:pPr>
@@ -1637,42 +1617,7 @@
           <w:sz w:val="20"/>
           <w:szCs w:val="20"/>
         </w:rPr>
-        <w:t>Download and i</w:t>
-      </w:r>
-      <w:r>
-        <w:rPr>
-          <w:sz w:val="20"/>
-          <w:szCs w:val="20"/>
-        </w:rPr>
-        <w:t>nstall</w:t>
-      </w:r>
-      <w:r>
-        <w:rPr>
-          <w:sz w:val="20"/>
-          <w:szCs w:val="20"/>
-        </w:rPr>
-        <w:t xml:space="preserve"> the Virtual Box</w:t>
-      </w:r>
-      <w:r>
-        <w:rPr>
-          <w:sz w:val="20"/>
-          <w:szCs w:val="20"/>
-        </w:rPr>
-        <w:t xml:space="preserve"> </w:t>
-      </w:r>
-      <w:r>
-        <w:rPr>
-          <w:sz w:val="20"/>
-          <w:szCs w:val="20"/>
-        </w:rPr>
-        <w:t>version pertaining to your operating system from</w:t>
-      </w:r>
-      <w:r>
-        <w:rPr>
-          <w:sz w:val="20"/>
-          <w:szCs w:val="20"/>
-        </w:rPr>
-        <w:t xml:space="preserve"> </w:t>
+        <w:t xml:space="preserve">Download and install the Virtual Box version pertaining to your operating system from </w:t>
       </w:r>
       <w:hyperlink r:id="rId13" w:history="1">
         <w:r>
@@ -2030,14 +1975,11 @@
       <w:pPr>
         <w:pStyle w:val="Heading2"/>
       </w:pPr>
-      <w:bookmarkStart w:id="9" w:name="_Toc415850603"/>
+      <w:bookmarkStart w:id="8" w:name="_Toc415850603"/>
       <w:r>
-        <w:t xml:space="preserve">Installation utilizing the </w:t>
+        <w:t>Installation utilizing the Datawake Docker Container</w:t>
       </w:r>
-      <w:r>
-        <w:t>Datawake Docker Container</w:t>
-      </w:r>
-      <w:bookmarkEnd w:id="9"/>
+      <w:bookmarkEnd w:id="8"/>
     </w:p>
     <w:p>
       <w:pPr>
@@ -2072,7 +2014,7 @@
       <w:pPr>
         <w:pStyle w:val="Heading3"/>
       </w:pPr>
-      <w:bookmarkStart w:id="10" w:name="_Toc415850604"/>
+      <w:bookmarkStart w:id="9" w:name="_Toc415850604"/>
       <w:r>
         <w:t xml:space="preserve">Install </w:t>
       </w:r>
@@ -2083,7 +2025,7 @@
       <w:r>
         <w:t>Addon</w:t>
       </w:r>
-      <w:bookmarkEnd w:id="10"/>
+      <w:bookmarkEnd w:id="9"/>
       <w:proofErr w:type="spellEnd"/>
     </w:p>
     <w:p>
@@ -2110,21 +2052,7 @@
           <w:sz w:val="20"/>
           <w:szCs w:val="20"/>
         </w:rPr>
-        <w:t>Docker software</w:t>
-      </w:r>
-      <w:r>
-        <w:rPr>
-          <w:sz w:val="20"/>
-          <w:szCs w:val="20"/>
-        </w:rPr>
-        <w:t xml:space="preserve"> for your operating system(</w:t>
-      </w:r>
-      <w:r>
-        <w:rPr>
-          <w:sz w:val="20"/>
-          <w:szCs w:val="20"/>
-        </w:rPr>
-        <w:t xml:space="preserve">instructions available @ </w:t>
+        <w:t xml:space="preserve">Docker software for your operating system(instructions available @ </w:t>
       </w:r>
       <w:hyperlink r:id="rId14" w:history="1">
         <w:r>
@@ -2161,28 +2089,44 @@
           <w:sz w:val="20"/>
           <w:szCs w:val="20"/>
         </w:rPr>
-        <w:t>Copy</w:t>
+        <w:t xml:space="preserve">Copy or pull the </w:t>
+      </w:r>
+      <w:proofErr w:type="spellStart"/>
+      <w:r>
+        <w:rPr>
+          <w:sz w:val="20"/>
+          <w:szCs w:val="20"/>
+        </w:rPr>
+        <w:t>Datawake</w:t>
+      </w:r>
+      <w:proofErr w:type="spellEnd"/>
+      <w:r>
+        <w:rPr>
+          <w:sz w:val="20"/>
+          <w:szCs w:val="20"/>
+        </w:rPr>
+        <w:t xml:space="preserve"> Demo Container</w:t>
       </w:r>
       <w:r>
         <w:rPr>
           <w:sz w:val="20"/>
           <w:szCs w:val="20"/>
         </w:rPr>
-        <w:t xml:space="preserve"> or pull the </w:t>
+        <w:t xml:space="preserve"> and start file</w:t>
       </w:r>
       <w:r>
         <w:rPr>
           <w:sz w:val="20"/>
           <w:szCs w:val="20"/>
         </w:rPr>
-        <w:t>Datawake Demo</w:t>
+        <w:t xml:space="preserve"> to your machine</w:t>
       </w:r>
       <w:r>
         <w:rPr>
           <w:sz w:val="20"/>
           <w:szCs w:val="20"/>
         </w:rPr>
-        <w:t xml:space="preserve"> Container to your machine</w:t>
+        <w:t xml:space="preserve"> (dw_demo.tar and dockerstartup.sh)</w:t>
       </w:r>
     </w:p>
     <w:p>
@@ -2202,7 +2146,55 @@
           <w:sz w:val="20"/>
           <w:szCs w:val="20"/>
         </w:rPr>
-        <w:t>Copy the dockerstartup.sh file to your Docker instance.</w:t>
+        <w:t>Type ‘</w:t>
+      </w:r>
+      <w:proofErr w:type="spellStart"/>
+      <w:r>
+        <w:rPr>
+          <w:sz w:val="20"/>
+          <w:szCs w:val="20"/>
+        </w:rPr>
+        <w:t>sudo</w:t>
+      </w:r>
+      <w:proofErr w:type="spellEnd"/>
+      <w:r>
+        <w:rPr>
+          <w:sz w:val="20"/>
+          <w:szCs w:val="20"/>
+        </w:rPr>
+        <w:t xml:space="preserve"> </w:t>
+      </w:r>
+      <w:proofErr w:type="spellStart"/>
+      <w:r>
+        <w:rPr>
+          <w:sz w:val="20"/>
+          <w:szCs w:val="20"/>
+        </w:rPr>
+        <w:t>docker</w:t>
+      </w:r>
+      <w:proofErr w:type="spellEnd"/>
+      <w:r>
+        <w:rPr>
+          <w:sz w:val="20"/>
+          <w:szCs w:val="20"/>
+        </w:rPr>
+        <w:t xml:space="preserve"> load &lt; dw_</w:t>
+      </w:r>
+      <w:proofErr w:type="gramStart"/>
+      <w:r>
+        <w:rPr>
+          <w:sz w:val="20"/>
+          <w:szCs w:val="20"/>
+        </w:rPr>
+        <w:t>demo.tar’  to</w:t>
+      </w:r>
+      <w:proofErr w:type="gramEnd"/>
+      <w:r>
+        <w:rPr>
+          <w:sz w:val="20"/>
+          <w:szCs w:val="20"/>
+        </w:rPr>
+        <w:t xml:space="preserve"> load the image.</w:t>
       </w:r>
     </w:p>
     <w:p>
@@ -2238,22 +2230,6 @@
           <w:sz w:val="20"/>
           <w:szCs w:val="20"/>
         </w:rPr>
-        <w:t xml:space="preserve"> &lt;path&gt;/dockerstartup.sh’ to execute the Docker container via the shell script.  </w:t>
-      </w:r>
-      <w:proofErr w:type="gramStart"/>
-      <w:r>
-        <w:rPr>
-          <w:sz w:val="20"/>
-          <w:szCs w:val="20"/>
-        </w:rPr>
-        <w:t>This will</w:t>
-      </w:r>
-      <w:proofErr w:type="gramEnd"/>
-      <w:r>
-        <w:rPr>
-          <w:sz w:val="20"/>
-          <w:szCs w:val="20"/>
-        </w:rPr>
         <w:t xml:space="preserve"> </w:t>
       </w:r>
       <w:proofErr w:type="spellStart"/>
@@ -2262,7 +2238,7 @@
           <w:sz w:val="20"/>
           <w:szCs w:val="20"/>
         </w:rPr>
-        <w:t>startup</w:t>
+        <w:t>docker</w:t>
       </w:r>
       <w:proofErr w:type="spellEnd"/>
       <w:r>
@@ -2270,7 +2246,62 @@
           <w:sz w:val="20"/>
           <w:szCs w:val="20"/>
         </w:rPr>
-        <w:t xml:space="preserve"> the Tangelo web server and the MySQL database instance.</w:t>
+        <w:t xml:space="preserve"> run -d -p 0.0.0.0:80:80 -it --name "</w:t>
+      </w:r>
+      <w:proofErr w:type="spellStart"/>
+      <w:r>
+        <w:rPr>
+          <w:sz w:val="20"/>
+          <w:szCs w:val="20"/>
+        </w:rPr>
+        <w:t>datawake_demo</w:t>
+      </w:r>
+      <w:proofErr w:type="spellEnd"/>
+      <w:r>
+        <w:rPr>
+          <w:sz w:val="20"/>
+          <w:szCs w:val="20"/>
+        </w:rPr>
+        <w:t xml:space="preserve">" </w:t>
+      </w:r>
+      <w:proofErr w:type="spellStart"/>
+      <w:r>
+        <w:rPr>
+          <w:sz w:val="20"/>
+          <w:szCs w:val="20"/>
+        </w:rPr>
+        <w:t>dw_demo</w:t>
+      </w:r>
+      <w:proofErr w:type="spellEnd"/>
+      <w:r>
+        <w:rPr>
+          <w:sz w:val="20"/>
+          <w:szCs w:val="20"/>
+        </w:rPr>
+        <w:t xml:space="preserve"> bash</w:t>
+      </w:r>
+      <w:r>
+        <w:rPr>
+          <w:sz w:val="20"/>
+          <w:szCs w:val="20"/>
+        </w:rPr>
+        <w:t xml:space="preserve">’ to create the </w:t>
+      </w:r>
+      <w:proofErr w:type="spellStart"/>
+      <w:r>
+        <w:rPr>
+          <w:sz w:val="20"/>
+          <w:szCs w:val="20"/>
+        </w:rPr>
+        <w:t>Datawake</w:t>
+      </w:r>
+      <w:proofErr w:type="spellEnd"/>
+      <w:r>
+        <w:rPr>
+          <w:sz w:val="20"/>
+          <w:szCs w:val="20"/>
+        </w:rPr>
+        <w:t xml:space="preserve"> Demo Container from the image you loaded</w:t>
       </w:r>
     </w:p>
     <w:p>
@@ -2290,7 +2321,7 @@
           <w:sz w:val="20"/>
           <w:szCs w:val="20"/>
         </w:rPr>
-        <w:t xml:space="preserve">Copy the Firefox </w:t>
+        <w:t>Type ‘</w:t>
       </w:r>
       <w:proofErr w:type="spellStart"/>
       <w:r>
@@ -2298,7 +2329,7 @@
           <w:sz w:val="20"/>
           <w:szCs w:val="20"/>
         </w:rPr>
-        <w:t>addon</w:t>
+        <w:t>sudo</w:t>
       </w:r>
       <w:proofErr w:type="spellEnd"/>
       <w:r>
@@ -2306,7 +2337,23 @@
           <w:sz w:val="20"/>
           <w:szCs w:val="20"/>
         </w:rPr>
-        <w:t xml:space="preserve"> ‘</w:t>
+        <w:t xml:space="preserve"> dockerstartup.sh’ to execute the Docker container via the shell script.  </w:t>
+      </w:r>
+      <w:proofErr w:type="gramStart"/>
+      <w:r>
+        <w:rPr>
+          <w:sz w:val="20"/>
+          <w:szCs w:val="20"/>
+        </w:rPr>
+        <w:t>This will</w:t>
+      </w:r>
+      <w:proofErr w:type="gramEnd"/>
+      <w:r>
+        <w:rPr>
+          <w:sz w:val="20"/>
+          <w:szCs w:val="20"/>
+        </w:rPr>
+        <w:t xml:space="preserve"> </w:t>
       </w:r>
       <w:proofErr w:type="spellStart"/>
       <w:r>
@@ -2314,7 +2361,7 @@
           <w:sz w:val="20"/>
           <w:szCs w:val="20"/>
         </w:rPr>
-        <w:t>datawakefirefoxaddon.xpi</w:t>
+        <w:t>startup</w:t>
       </w:r>
       <w:proofErr w:type="spellEnd"/>
       <w:r>
@@ -2322,23 +2369,7 @@
           <w:sz w:val="20"/>
           <w:szCs w:val="20"/>
         </w:rPr>
-        <w:t xml:space="preserve">’ to your machine.  Install it in Firefox using the Firefox Menu, Add-ons, </w:t>
-      </w:r>
-      <w:proofErr w:type="gramStart"/>
-      <w:r>
-        <w:rPr>
-          <w:sz w:val="20"/>
-          <w:szCs w:val="20"/>
-        </w:rPr>
-        <w:t>Install</w:t>
-      </w:r>
-      <w:proofErr w:type="gramEnd"/>
-      <w:r>
-        <w:rPr>
-          <w:sz w:val="20"/>
-          <w:szCs w:val="20"/>
-        </w:rPr>
-        <w:t xml:space="preserve"> Add-on from File option.</w:t>
+        <w:t xml:space="preserve"> the Tangelo web server and the MySQL database instance.</w:t>
       </w:r>
     </w:p>
     <w:p>
@@ -2358,7 +2389,64 @@
           <w:sz w:val="20"/>
           <w:szCs w:val="20"/>
         </w:rPr>
-        <w:t>Click the Datawake Widget in the top right corner of the Firefox browser.</w:t>
+        <w:t>Copy the Firefox</w:t>
+      </w:r>
+      <w:bookmarkStart w:id="10" w:name="_GoBack"/>
+      <w:bookmarkEnd w:id="10"/>
+      <w:r>
+        <w:rPr>
+          <w:sz w:val="20"/>
+          <w:szCs w:val="20"/>
+        </w:rPr>
+        <w:t xml:space="preserve"> </w:t>
+      </w:r>
+      <w:proofErr w:type="spellStart"/>
+      <w:r>
+        <w:rPr>
+          <w:sz w:val="20"/>
+          <w:szCs w:val="20"/>
+        </w:rPr>
+        <w:t>addon</w:t>
+      </w:r>
+      <w:proofErr w:type="spellEnd"/>
+      <w:r>
+        <w:rPr>
+          <w:sz w:val="20"/>
+          <w:szCs w:val="20"/>
+        </w:rPr>
+        <w:t xml:space="preserve"> ‘</w:t>
+      </w:r>
+      <w:proofErr w:type="spellStart"/>
+      <w:r>
+        <w:rPr>
+          <w:sz w:val="20"/>
+          <w:szCs w:val="20"/>
+        </w:rPr>
+        <w:t>datawakefirefoxaddon.xpi</w:t>
+      </w:r>
+      <w:proofErr w:type="spellEnd"/>
+      <w:r>
+        <w:rPr>
+          <w:sz w:val="20"/>
+          <w:szCs w:val="20"/>
+        </w:rPr>
+        <w:t xml:space="preserve">’ to your machine.  Install it in Firefox using the Firefox Menu, Add-ons, </w:t>
+      </w:r>
+      <w:proofErr w:type="gramStart"/>
+      <w:r>
+        <w:rPr>
+          <w:sz w:val="20"/>
+          <w:szCs w:val="20"/>
+        </w:rPr>
+        <w:t>Install</w:t>
+      </w:r>
+      <w:proofErr w:type="gramEnd"/>
+      <w:r>
+        <w:rPr>
+          <w:sz w:val="20"/>
+          <w:szCs w:val="20"/>
+        </w:rPr>
+        <w:t xml:space="preserve"> Add-on from File option.</w:t>
       </w:r>
     </w:p>
     <w:p>
@@ -2378,7 +2466,7 @@
           <w:sz w:val="20"/>
           <w:szCs w:val="20"/>
         </w:rPr>
-        <w:t>Click the “Sign in” button.</w:t>
+        <w:t>Click the Datawake Widget in the top right corner of the Firefox browser.</w:t>
       </w:r>
     </w:p>
     <w:p>
@@ -2398,39 +2486,7 @@
           <w:sz w:val="20"/>
           <w:szCs w:val="20"/>
         </w:rPr>
-        <w:t>Click the Datawake Widget button again. Select the “</w:t>
-      </w:r>
-      <w:proofErr w:type="spellStart"/>
-      <w:r>
-        <w:rPr>
-          <w:sz w:val="20"/>
-          <w:szCs w:val="20"/>
-        </w:rPr>
-        <w:t>CWhite</w:t>
-      </w:r>
-      <w:proofErr w:type="spellEnd"/>
-      <w:r>
-        <w:rPr>
-          <w:sz w:val="20"/>
-          <w:szCs w:val="20"/>
-        </w:rPr>
-        <w:t xml:space="preserve">” from the Team dropdown, </w:t>
-      </w:r>
-      <w:proofErr w:type="gramStart"/>
-      <w:r>
-        <w:rPr>
-          <w:sz w:val="20"/>
-          <w:szCs w:val="20"/>
-        </w:rPr>
-        <w:t>then</w:t>
-      </w:r>
-      <w:proofErr w:type="gramEnd"/>
-      <w:r>
-        <w:rPr>
-          <w:sz w:val="20"/>
-          <w:szCs w:val="20"/>
-        </w:rPr>
-        <w:t xml:space="preserve"> select an existing Domain.  </w:t>
+        <w:t>Click the “Sign in” button.</w:t>
       </w:r>
     </w:p>
     <w:p>
@@ -2450,7 +2506,39 @@
           <w:sz w:val="20"/>
           <w:szCs w:val="20"/>
         </w:rPr>
-        <w:t>You may pick an existing Trail or create a new one by clicking the “+” button and entering a Trail Name and Description.</w:t>
+        <w:t>Click the Datawake Widget button again. Select the “</w:t>
+      </w:r>
+      <w:proofErr w:type="spellStart"/>
+      <w:r>
+        <w:rPr>
+          <w:sz w:val="20"/>
+          <w:szCs w:val="20"/>
+        </w:rPr>
+        <w:t>CWhite</w:t>
+      </w:r>
+      <w:proofErr w:type="spellEnd"/>
+      <w:r>
+        <w:rPr>
+          <w:sz w:val="20"/>
+          <w:szCs w:val="20"/>
+        </w:rPr>
+        <w:t xml:space="preserve">” from the Team dropdown, </w:t>
+      </w:r>
+      <w:proofErr w:type="gramStart"/>
+      <w:r>
+        <w:rPr>
+          <w:sz w:val="20"/>
+          <w:szCs w:val="20"/>
+        </w:rPr>
+        <w:t>then</w:t>
+      </w:r>
+      <w:proofErr w:type="gramEnd"/>
+      <w:r>
+        <w:rPr>
+          <w:sz w:val="20"/>
+          <w:szCs w:val="20"/>
+        </w:rPr>
+        <w:t xml:space="preserve"> select an existing Domain.  </w:t>
       </w:r>
     </w:p>
     <w:p>
@@ -2470,7 +2558,7 @@
           <w:sz w:val="20"/>
           <w:szCs w:val="20"/>
         </w:rPr>
-        <w:t>Click the “Start” button to begin tracking.</w:t>
+        <w:t>You may pick an existing Trail or create a new one by clicking the “+” button and entering a Trail Name and Description.</w:t>
       </w:r>
     </w:p>
     <w:p>
@@ -2490,7 +2578,7 @@
           <w:sz w:val="20"/>
           <w:szCs w:val="20"/>
         </w:rPr>
-        <w:t>Click the blue “click for forensic trail viewer” button to see your trails in the Forensic Viewer.</w:t>
+        <w:t>Click the “Start” button to begin tracking.</w:t>
       </w:r>
     </w:p>
     <w:p>
@@ -2510,18 +2598,147 @@
           <w:sz w:val="20"/>
           <w:szCs w:val="20"/>
         </w:rPr>
+        <w:t>Click the blue “click for forensic trail viewer” button to see your trails in the Forensic Viewer.</w:t>
+      </w:r>
+    </w:p>
+    <w:p>
+      <w:pPr>
+        <w:pStyle w:val="ListParagraph"/>
+        <w:numPr>
+          <w:ilvl w:val="1"/>
+          <w:numId w:val="6"/>
+        </w:numPr>
+        <w:rPr>
+          <w:sz w:val="20"/>
+          <w:szCs w:val="20"/>
+        </w:rPr>
+      </w:pPr>
+      <w:r>
+        <w:rPr>
+          <w:sz w:val="20"/>
+          <w:szCs w:val="20"/>
+        </w:rPr>
         <w:t>Your Datawake Demo VM is now functional.</w:t>
       </w:r>
     </w:p>
     <w:p>
       <w:pPr>
         <w:pStyle w:val="ListParagraph"/>
-        <w:ind w:left="1800"/>
-        <w:rPr>
-          <w:sz w:val="20"/>
-          <w:szCs w:val="20"/>
-        </w:rPr>
-      </w:pPr>
+        <w:numPr>
+          <w:ilvl w:val="1"/>
+          <w:numId w:val="6"/>
+        </w:numPr>
+        <w:rPr>
+          <w:sz w:val="20"/>
+          <w:szCs w:val="20"/>
+        </w:rPr>
+      </w:pPr>
+      <w:r>
+        <w:rPr>
+          <w:sz w:val="20"/>
+          <w:szCs w:val="20"/>
+        </w:rPr>
+        <w:t xml:space="preserve">To stop/startup the </w:t>
+      </w:r>
+      <w:proofErr w:type="spellStart"/>
+      <w:r>
+        <w:rPr>
+          <w:sz w:val="20"/>
+          <w:szCs w:val="20"/>
+        </w:rPr>
+        <w:t>Datawake</w:t>
+      </w:r>
+      <w:proofErr w:type="spellEnd"/>
+      <w:r>
+        <w:rPr>
+          <w:sz w:val="20"/>
+          <w:szCs w:val="20"/>
+        </w:rPr>
+        <w:t xml:space="preserve"> instance after the initial run, type the following commands:</w:t>
+      </w:r>
+    </w:p>
+    <w:p>
+      <w:pPr>
+        <w:pStyle w:val="ListParagraph"/>
+        <w:numPr>
+          <w:ilvl w:val="2"/>
+          <w:numId w:val="6"/>
+        </w:numPr>
+        <w:rPr>
+          <w:sz w:val="20"/>
+          <w:szCs w:val="20"/>
+        </w:rPr>
+      </w:pPr>
+      <w:proofErr w:type="spellStart"/>
+      <w:r>
+        <w:rPr>
+          <w:sz w:val="20"/>
+          <w:szCs w:val="20"/>
+        </w:rPr>
+        <w:t>sudo</w:t>
+      </w:r>
+      <w:proofErr w:type="spellEnd"/>
+      <w:r>
+        <w:rPr>
+          <w:sz w:val="20"/>
+          <w:szCs w:val="20"/>
+        </w:rPr>
+        <w:t xml:space="preserve"> </w:t>
+      </w:r>
+      <w:proofErr w:type="spellStart"/>
+      <w:r>
+        <w:rPr>
+          <w:sz w:val="20"/>
+          <w:szCs w:val="20"/>
+        </w:rPr>
+        <w:t>docker</w:t>
+      </w:r>
+      <w:proofErr w:type="spellEnd"/>
+      <w:r>
+        <w:rPr>
+          <w:sz w:val="20"/>
+          <w:szCs w:val="20"/>
+        </w:rPr>
+        <w:t xml:space="preserve"> stop </w:t>
+      </w:r>
+      <w:proofErr w:type="spellStart"/>
+      <w:r>
+        <w:rPr>
+          <w:sz w:val="20"/>
+          <w:szCs w:val="20"/>
+        </w:rPr>
+        <w:t>datawake_demo</w:t>
+      </w:r>
+      <w:proofErr w:type="spellEnd"/>
+    </w:p>
+    <w:p>
+      <w:pPr>
+        <w:pStyle w:val="ListParagraph"/>
+        <w:numPr>
+          <w:ilvl w:val="2"/>
+          <w:numId w:val="6"/>
+        </w:numPr>
+        <w:rPr>
+          <w:sz w:val="20"/>
+          <w:szCs w:val="20"/>
+        </w:rPr>
+      </w:pPr>
+      <w:proofErr w:type="spellStart"/>
+      <w:r>
+        <w:rPr>
+          <w:sz w:val="20"/>
+          <w:szCs w:val="20"/>
+        </w:rPr>
+        <w:t>sudo</w:t>
+      </w:r>
+      <w:proofErr w:type="spellEnd"/>
+      <w:r>
+        <w:rPr>
+          <w:sz w:val="20"/>
+          <w:szCs w:val="20"/>
+        </w:rPr>
+        <w:t xml:space="preserve"> ./dockerstartup.sh </w:t>
+      </w:r>
     </w:p>
     <w:p>
       <w:pPr>
@@ -2882,6 +3099,7 @@
         <w:dataBinding w:xpath="/root[1]/Document_Code[1]" w:storeItemID="{DA5CFEBD-80ED-4721-8FDD-459E875783E7}"/>
         <w:text/>
       </w:sdtPr>
+      <w:sdtEndPr/>
       <w:sdtContent>
         <w:r>
           <w:rPr>
@@ -2936,7 +3154,7 @@
         <w:sz w:val="18"/>
         <w:szCs w:val="18"/>
       </w:rPr>
-      <w:t>4/3/2015</w:t>
+      <w:t>4/6/2015</w:t>
     </w:r>
     <w:r>
       <w:rPr>
@@ -2975,6 +3193,7 @@
         <w:dataBinding w:xpath="/root[1]/Document_Code[1]" w:storeItemID="{DA5CFEBD-80ED-4721-8FDD-459E875783E7}"/>
         <w:text/>
       </w:sdtPr>
+      <w:sdtEndPr/>
       <w:sdtContent>
         <w:r>
           <w:rPr>
@@ -3112,7 +3331,7 @@
         <w:sz w:val="18"/>
         <w:szCs w:val="18"/>
       </w:rPr>
-      <w:t>4/3/2015</w:t>
+      <w:t>4/6/2015</w:t>
     </w:r>
     <w:r>
       <w:rPr>
@@ -3209,6 +3428,7 @@
                   <w:dataBinding w:xpath="/root[1]/Document_Type[1]" w:storeItemID="{DA5CFEBD-80ED-4721-8FDD-459E875783E7}"/>
                   <w:text/>
                 </w:sdtPr>
+                <w:sdtEndPr/>
                 <w:sdtContent>
                   <w:r>
                     <w:t>Datawake Demo Installation Guide</w:t>
@@ -3223,6 +3443,7 @@
                   <w:dataBinding w:xpath="/root[1]/Document_Version[1]" w:storeItemID="{DA5CFEBD-80ED-4721-8FDD-459E875783E7}"/>
                   <w:text/>
                 </w:sdtPr>
+                <w:sdtEndPr/>
                 <w:sdtContent>
                   <w:r>
                     <w:t>1.0</w:t>
@@ -3251,6 +3472,7 @@
               <w:dataBinding w:xpath="/root[1]/Program[1]" w:storeItemID="{DA5CFEBD-80ED-4721-8FDD-459E875783E7}"/>
               <w:text/>
             </w:sdtPr>
+            <w:sdtEndPr/>
             <w:sdtContent>
               <w:r>
                 <w:rPr>
@@ -3448,6 +3670,7 @@
               <w:dataBinding w:xpath="/root[1]/Document_Type[1]" w:storeItemID="{DA5CFEBD-80ED-4721-8FDD-459E875783E7}"/>
               <w:text/>
             </w:sdtPr>
+            <w:sdtEndPr/>
             <w:sdtContent>
               <w:r>
                 <w:t>Datawake Demo Installation Guide</w:t>
@@ -3477,6 +3700,7 @@
                   <w:dataBinding w:xpath="/root[1]/Document_Version[1]" w:storeItemID="{DA5CFEBD-80ED-4721-8FDD-459E875783E7}"/>
                   <w:text/>
                 </w:sdtPr>
+                <w:sdtEndPr/>
                 <w:sdtContent>
                   <w:r>
                     <w:t>1.0</w:t>
@@ -3534,6 +3758,7 @@
                       <w:dataBinding w:xpath="/root[1]/Program[1]" w:storeItemID="{DA5CFEBD-80ED-4721-8FDD-459E875783E7}"/>
                       <w:text/>
                     </w:sdtPr>
+                    <w:sdtEndPr/>
                     <w:sdtContent>
                       <w:r>
                         <w:rPr>
@@ -14272,7 +14497,7 @@
 </file>
 
 <file path=customXml/itemProps3.xml><?xml version="1.0" encoding="utf-8"?>
-<ds:datastoreItem xmlns:ds="http://schemas.openxmlformats.org/officeDocument/2006/customXml" ds:itemID="{5E8F0C5D-3677-4EFE-97DA-CB75F4A59ECD}">
+<ds:datastoreItem xmlns:ds="http://schemas.openxmlformats.org/officeDocument/2006/customXml" ds:itemID="{0B70CE4D-8B3C-4534-A7CC-4E301254B31E}">
   <ds:schemaRefs>
     <ds:schemaRef ds:uri="http://schemas.openxmlformats.org/officeDocument/2006/bibliography"/>
   </ds:schemaRefs>

</xml_diff>

<commit_message>
correct typo in document
</commit_message>
<xml_diff>
--- a/documentation/Datawake-Demo-InstallationGuide.docx
+++ b/documentation/Datawake-Demo-InstallationGuide.docx
@@ -1270,9 +1270,9 @@
       </w:sdtContent>
     </w:sdt>
     <w:bookmarkEnd w:id="0" w:displacedByCustomXml="prev"/>
-    <w:bookmarkStart w:id="1" w:name="_Toc280734871" w:displacedByCustomXml="prev"/>
+    <w:bookmarkStart w:id="1" w:name="_Toc243127417" w:displacedByCustomXml="prev"/>
     <w:bookmarkStart w:id="2" w:name="_Toc243211241" w:displacedByCustomXml="prev"/>
-    <w:bookmarkStart w:id="3" w:name="_Toc243127417" w:displacedByCustomXml="prev"/>
+    <w:bookmarkStart w:id="3" w:name="_Toc280734871" w:displacedByCustomXml="prev"/>
     <w:bookmarkEnd w:id="3"/>
     <w:bookmarkEnd w:id="2"/>
     <w:bookmarkEnd w:id="1"/>
@@ -2324,6 +2324,7 @@
         <w:t>Type ‘</w:t>
       </w:r>
       <w:proofErr w:type="spellStart"/>
+      <w:proofErr w:type="gramStart"/>
       <w:r>
         <w:rPr>
           <w:sz w:val="20"/>
@@ -2337,7 +2338,22 @@
           <w:sz w:val="20"/>
           <w:szCs w:val="20"/>
         </w:rPr>
-        <w:t xml:space="preserve"> dockerstartup.sh’ to execute the Docker container via the shell script.  </w:t>
+        <w:t xml:space="preserve"> </w:t>
+      </w:r>
+      <w:r>
+        <w:rPr>
+          <w:sz w:val="20"/>
+          <w:szCs w:val="20"/>
+        </w:rPr>
+        <w:t>./</w:t>
+      </w:r>
+      <w:proofErr w:type="gramEnd"/>
+      <w:r>
+        <w:rPr>
+          <w:sz w:val="20"/>
+          <w:szCs w:val="20"/>
+        </w:rPr>
+        <w:t xml:space="preserve">dockerstartup.sh’ to execute the Docker container via the shell script.  </w:t>
       </w:r>
       <w:proofErr w:type="gramStart"/>
       <w:r>
@@ -2389,16 +2405,7 @@
           <w:sz w:val="20"/>
           <w:szCs w:val="20"/>
         </w:rPr>
-        <w:t>Copy the Firefox</w:t>
-      </w:r>
-      <w:bookmarkStart w:id="10" w:name="_GoBack"/>
-      <w:bookmarkEnd w:id="10"/>
-      <w:r>
-        <w:rPr>
-          <w:sz w:val="20"/>
-          <w:szCs w:val="20"/>
-        </w:rPr>
-        <w:t xml:space="preserve"> </w:t>
+        <w:t xml:space="preserve">Copy the Firefox </w:t>
       </w:r>
       <w:proofErr w:type="spellStart"/>
       <w:r>
@@ -2749,6 +2756,8 @@
           <w:szCs w:val="20"/>
         </w:rPr>
       </w:pPr>
+      <w:bookmarkStart w:id="10" w:name="_GoBack"/>
+      <w:bookmarkEnd w:id="10"/>
     </w:p>
     <w:p>
       <w:pPr>
@@ -3154,7 +3163,7 @@
         <w:sz w:val="18"/>
         <w:szCs w:val="18"/>
       </w:rPr>
-      <w:t>4/6/2015</w:t>
+      <w:t>4/8/2015</w:t>
     </w:r>
     <w:r>
       <w:rPr>
@@ -3331,7 +3340,7 @@
         <w:sz w:val="18"/>
         <w:szCs w:val="18"/>
       </w:rPr>
-      <w:t>4/6/2015</w:t>
+      <w:t>4/8/2015</w:t>
     </w:r>
     <w:r>
       <w:rPr>
@@ -14497,7 +14506,7 @@
 </file>
 
 <file path=customXml/itemProps3.xml><?xml version="1.0" encoding="utf-8"?>
-<ds:datastoreItem xmlns:ds="http://schemas.openxmlformats.org/officeDocument/2006/customXml" ds:itemID="{0B70CE4D-8B3C-4534-A7CC-4E301254B31E}">
+<ds:datastoreItem xmlns:ds="http://schemas.openxmlformats.org/officeDocument/2006/customXml" ds:itemID="{76D01490-1C5B-459C-91E9-E1F6D23EF5AE}">
   <ds:schemaRefs>
     <ds:schemaRef ds:uri="http://schemas.openxmlformats.org/officeDocument/2006/bibliography"/>
   </ds:schemaRefs>

</xml_diff>

<commit_message>
update Demo Guide with changes from review
</commit_message>
<xml_diff>
--- a/documentation/Datawake-Demo-InstallationGuide.docx
+++ b/documentation/Datawake-Demo-InstallationGuide.docx
@@ -1270,9 +1270,9 @@
       </w:sdtContent>
     </w:sdt>
     <w:bookmarkEnd w:id="0" w:displacedByCustomXml="prev"/>
-    <w:bookmarkStart w:id="1" w:name="_Toc243127417" w:displacedByCustomXml="prev"/>
+    <w:bookmarkStart w:id="1" w:name="_Toc280734871" w:displacedByCustomXml="prev"/>
     <w:bookmarkStart w:id="2" w:name="_Toc243211241" w:displacedByCustomXml="prev"/>
-    <w:bookmarkStart w:id="3" w:name="_Toc280734871" w:displacedByCustomXml="prev"/>
+    <w:bookmarkStart w:id="3" w:name="_Toc243127417" w:displacedByCustomXml="prev"/>
     <w:bookmarkEnd w:id="3"/>
     <w:bookmarkEnd w:id="2"/>
     <w:bookmarkEnd w:id="1"/>
@@ -1764,6 +1764,7 @@
       <w:proofErr w:type="spellStart"/>
       <w:r>
         <w:rPr>
+          <w:b/>
           <w:sz w:val="20"/>
           <w:szCs w:val="20"/>
         </w:rPr>
@@ -1772,10 +1773,18 @@
       <w:proofErr w:type="spellEnd"/>
       <w:r>
         <w:rPr>
-          <w:sz w:val="20"/>
-          <w:szCs w:val="20"/>
-        </w:rPr>
-        <w:t xml:space="preserve"> /opt/dockerstartup.sh’ and click Enter, you will be prompted for the demo password</w:t>
+          <w:b/>
+          <w:sz w:val="20"/>
+          <w:szCs w:val="20"/>
+        </w:rPr>
+        <w:t xml:space="preserve"> /opt/dockerstartup.sh</w:t>
+      </w:r>
+      <w:r>
+        <w:rPr>
+          <w:sz w:val="20"/>
+          <w:szCs w:val="20"/>
+        </w:rPr>
+        <w:t>’ and click Enter, you will be prompted for the demo password</w:t>
       </w:r>
     </w:p>
     <w:p>
@@ -2151,6 +2160,7 @@
       <w:proofErr w:type="spellStart"/>
       <w:r>
         <w:rPr>
+          <w:b/>
           <w:sz w:val="20"/>
           <w:szCs w:val="20"/>
         </w:rPr>
@@ -2159,6 +2169,7 @@
       <w:proofErr w:type="spellEnd"/>
       <w:r>
         <w:rPr>
+          <w:b/>
           <w:sz w:val="20"/>
           <w:szCs w:val="20"/>
         </w:rPr>
@@ -2167,6 +2178,7 @@
       <w:proofErr w:type="spellStart"/>
       <w:r>
         <w:rPr>
+          <w:b/>
           <w:sz w:val="20"/>
           <w:szCs w:val="20"/>
         </w:rPr>
@@ -2175,6 +2187,7 @@
       <w:proofErr w:type="spellEnd"/>
       <w:r>
         <w:rPr>
+          <w:b/>
           <w:sz w:val="20"/>
           <w:szCs w:val="20"/>
         </w:rPr>
@@ -2183,10 +2196,18 @@
       <w:proofErr w:type="gramStart"/>
       <w:r>
         <w:rPr>
-          <w:sz w:val="20"/>
-          <w:szCs w:val="20"/>
-        </w:rPr>
-        <w:t>demo.tar’  to</w:t>
+          <w:b/>
+          <w:sz w:val="20"/>
+          <w:szCs w:val="20"/>
+        </w:rPr>
+        <w:t>demo.tar</w:t>
+      </w:r>
+      <w:r>
+        <w:rPr>
+          <w:sz w:val="20"/>
+          <w:szCs w:val="20"/>
+        </w:rPr>
+        <w:t>’  to</w:t>
       </w:r>
       <w:proofErr w:type="gramEnd"/>
       <w:r>
@@ -2219,6 +2240,7 @@
       <w:proofErr w:type="spellStart"/>
       <w:r>
         <w:rPr>
+          <w:b/>
           <w:sz w:val="20"/>
           <w:szCs w:val="20"/>
         </w:rPr>
@@ -2227,6 +2249,7 @@
       <w:proofErr w:type="spellEnd"/>
       <w:r>
         <w:rPr>
+          <w:b/>
           <w:sz w:val="20"/>
           <w:szCs w:val="20"/>
         </w:rPr>
@@ -2235,6 +2258,7 @@
       <w:proofErr w:type="spellStart"/>
       <w:r>
         <w:rPr>
+          <w:b/>
           <w:sz w:val="20"/>
           <w:szCs w:val="20"/>
         </w:rPr>
@@ -2243,6 +2267,7 @@
       <w:proofErr w:type="spellEnd"/>
       <w:r>
         <w:rPr>
+          <w:b/>
           <w:sz w:val="20"/>
           <w:szCs w:val="20"/>
         </w:rPr>
@@ -2251,6 +2276,7 @@
       <w:proofErr w:type="spellStart"/>
       <w:r>
         <w:rPr>
+          <w:b/>
           <w:sz w:val="20"/>
           <w:szCs w:val="20"/>
         </w:rPr>
@@ -2259,6 +2285,7 @@
       <w:proofErr w:type="spellEnd"/>
       <w:r>
         <w:rPr>
+          <w:b/>
           <w:sz w:val="20"/>
           <w:szCs w:val="20"/>
         </w:rPr>
@@ -2267,6 +2294,7 @@
       <w:proofErr w:type="spellStart"/>
       <w:r>
         <w:rPr>
+          <w:b/>
           <w:sz w:val="20"/>
           <w:szCs w:val="20"/>
         </w:rPr>
@@ -2275,6 +2303,7 @@
       <w:proofErr w:type="spellEnd"/>
       <w:r>
         <w:rPr>
+          <w:b/>
           <w:sz w:val="20"/>
           <w:szCs w:val="20"/>
         </w:rPr>
@@ -2327,6 +2356,7 @@
       <w:proofErr w:type="gramStart"/>
       <w:r>
         <w:rPr>
+          <w:b/>
           <w:sz w:val="20"/>
           <w:szCs w:val="20"/>
         </w:rPr>
@@ -2335,6 +2365,7 @@
       <w:proofErr w:type="spellEnd"/>
       <w:r>
         <w:rPr>
+          <w:b/>
           <w:sz w:val="20"/>
           <w:szCs w:val="20"/>
         </w:rPr>
@@ -2342,6 +2373,7 @@
       </w:r>
       <w:r>
         <w:rPr>
+          <w:b/>
           <w:sz w:val="20"/>
           <w:szCs w:val="20"/>
         </w:rPr>
@@ -2350,10 +2382,18 @@
       <w:proofErr w:type="gramEnd"/>
       <w:r>
         <w:rPr>
-          <w:sz w:val="20"/>
-          <w:szCs w:val="20"/>
-        </w:rPr>
-        <w:t xml:space="preserve">dockerstartup.sh’ to execute the Docker container via the shell script.  </w:t>
+          <w:b/>
+          <w:sz w:val="20"/>
+          <w:szCs w:val="20"/>
+        </w:rPr>
+        <w:t>dockerstartup.sh</w:t>
+      </w:r>
+      <w:r>
+        <w:rPr>
+          <w:sz w:val="20"/>
+          <w:szCs w:val="20"/>
+        </w:rPr>
+        <w:t xml:space="preserve">’ to execute the Docker container via the shell script.  </w:t>
       </w:r>
       <w:proofErr w:type="gramStart"/>
       <w:r>
@@ -2473,7 +2513,127 @@
           <w:sz w:val="20"/>
           <w:szCs w:val="20"/>
         </w:rPr>
-        <w:t>Click the Datawake Widget in the top right corner of the Firefox browser.</w:t>
+        <w:t xml:space="preserve">Configure the Firefox </w:t>
+      </w:r>
+      <w:proofErr w:type="spellStart"/>
+      <w:r>
+        <w:rPr>
+          <w:sz w:val="20"/>
+          <w:szCs w:val="20"/>
+        </w:rPr>
+        <w:t>addon</w:t>
+      </w:r>
+      <w:proofErr w:type="spellEnd"/>
+      <w:r>
+        <w:rPr>
+          <w:sz w:val="20"/>
+          <w:szCs w:val="20"/>
+        </w:rPr>
+        <w:t xml:space="preserve"> for your </w:t>
+      </w:r>
+      <w:proofErr w:type="spellStart"/>
+      <w:r>
+        <w:rPr>
+          <w:sz w:val="20"/>
+          <w:szCs w:val="20"/>
+        </w:rPr>
+        <w:t>Docker</w:t>
+      </w:r>
+      <w:proofErr w:type="spellEnd"/>
+      <w:r>
+        <w:rPr>
+          <w:sz w:val="20"/>
+          <w:szCs w:val="20"/>
+        </w:rPr>
+        <w:t xml:space="preserve"> IP Address by using Firefox Menu, Add-ons, Options (in the </w:t>
+      </w:r>
+      <w:proofErr w:type="spellStart"/>
+      <w:r>
+        <w:rPr>
+          <w:sz w:val="20"/>
+          <w:szCs w:val="20"/>
+        </w:rPr>
+        <w:t>Datawake</w:t>
+      </w:r>
+      <w:proofErr w:type="spellEnd"/>
+      <w:r>
+        <w:rPr>
+          <w:sz w:val="20"/>
+          <w:szCs w:val="20"/>
+        </w:rPr>
+        <w:t xml:space="preserve"> 0.6-SNAPSHOT Extension) and replacing all instances of “</w:t>
+      </w:r>
+      <w:r>
+        <w:rPr>
+          <w:b/>
+          <w:sz w:val="20"/>
+          <w:szCs w:val="20"/>
+        </w:rPr>
+        <w:t>127.0.0.1</w:t>
+      </w:r>
+      <w:r>
+        <w:rPr>
+          <w:sz w:val="20"/>
+          <w:szCs w:val="20"/>
+        </w:rPr>
+        <w:t xml:space="preserve">” with your </w:t>
+      </w:r>
+      <w:proofErr w:type="spellStart"/>
+      <w:r>
+        <w:rPr>
+          <w:sz w:val="20"/>
+          <w:szCs w:val="20"/>
+        </w:rPr>
+        <w:t>Docker</w:t>
+      </w:r>
+      <w:proofErr w:type="spellEnd"/>
+      <w:r>
+        <w:rPr>
+          <w:sz w:val="20"/>
+          <w:szCs w:val="20"/>
+        </w:rPr>
+        <w:t xml:space="preserve"> IP Address (</w:t>
+      </w:r>
+      <w:proofErr w:type="spellStart"/>
+      <w:r>
+        <w:rPr>
+          <w:sz w:val="20"/>
+          <w:szCs w:val="20"/>
+        </w:rPr>
+        <w:t>Datawake</w:t>
+      </w:r>
+      <w:proofErr w:type="spellEnd"/>
+      <w:r>
+        <w:rPr>
+          <w:sz w:val="20"/>
+          <w:szCs w:val="20"/>
+        </w:rPr>
+        <w:t xml:space="preserve"> Deployment Address, Forensic View Deployment Address, </w:t>
+      </w:r>
+      <w:proofErr w:type="spellStart"/>
+      <w:r>
+        <w:rPr>
+          <w:sz w:val="20"/>
+          <w:szCs w:val="20"/>
+        </w:rPr>
+        <w:t>Datawake</w:t>
+      </w:r>
+      <w:proofErr w:type="spellEnd"/>
+      <w:r>
+        <w:rPr>
+          <w:sz w:val="20"/>
+          <w:szCs w:val="20"/>
+        </w:rPr>
+        <w:t xml:space="preserve"> Deployment Address IP)</w:t>
+      </w:r>
+      <w:bookmarkStart w:id="10" w:name="_GoBack"/>
+      <w:bookmarkEnd w:id="10"/>
+      <w:r>
+        <w:rPr>
+          <w:sz w:val="20"/>
+          <w:szCs w:val="20"/>
+        </w:rPr>
+        <w:t>.</w:t>
       </w:r>
     </w:p>
     <w:p>
@@ -2493,7 +2653,7 @@
           <w:sz w:val="20"/>
           <w:szCs w:val="20"/>
         </w:rPr>
-        <w:t>Click the “Sign in” button.</w:t>
+        <w:t>Click the Datawake Widget in the top right corner of the Firefox browser.</w:t>
       </w:r>
     </w:p>
     <w:p>
@@ -2513,39 +2673,7 @@
           <w:sz w:val="20"/>
           <w:szCs w:val="20"/>
         </w:rPr>
-        <w:t>Click the Datawake Widget button again. Select the “</w:t>
-      </w:r>
-      <w:proofErr w:type="spellStart"/>
-      <w:r>
-        <w:rPr>
-          <w:sz w:val="20"/>
-          <w:szCs w:val="20"/>
-        </w:rPr>
-        <w:t>CWhite</w:t>
-      </w:r>
-      <w:proofErr w:type="spellEnd"/>
-      <w:r>
-        <w:rPr>
-          <w:sz w:val="20"/>
-          <w:szCs w:val="20"/>
-        </w:rPr>
-        <w:t xml:space="preserve">” from the Team dropdown, </w:t>
-      </w:r>
-      <w:proofErr w:type="gramStart"/>
-      <w:r>
-        <w:rPr>
-          <w:sz w:val="20"/>
-          <w:szCs w:val="20"/>
-        </w:rPr>
-        <w:t>then</w:t>
-      </w:r>
-      <w:proofErr w:type="gramEnd"/>
-      <w:r>
-        <w:rPr>
-          <w:sz w:val="20"/>
-          <w:szCs w:val="20"/>
-        </w:rPr>
-        <w:t xml:space="preserve"> select an existing Domain.  </w:t>
+        <w:t>Click the “Sign in” button.</w:t>
       </w:r>
     </w:p>
     <w:p>
@@ -2565,7 +2693,39 @@
           <w:sz w:val="20"/>
           <w:szCs w:val="20"/>
         </w:rPr>
-        <w:t>You may pick an existing Trail or create a new one by clicking the “+” button and entering a Trail Name and Description.</w:t>
+        <w:t>Click the Datawake Widget button again. Select the “</w:t>
+      </w:r>
+      <w:proofErr w:type="spellStart"/>
+      <w:r>
+        <w:rPr>
+          <w:sz w:val="20"/>
+          <w:szCs w:val="20"/>
+        </w:rPr>
+        <w:t>CWhite</w:t>
+      </w:r>
+      <w:proofErr w:type="spellEnd"/>
+      <w:r>
+        <w:rPr>
+          <w:sz w:val="20"/>
+          <w:szCs w:val="20"/>
+        </w:rPr>
+        <w:t xml:space="preserve">” from the Team dropdown, </w:t>
+      </w:r>
+      <w:proofErr w:type="gramStart"/>
+      <w:r>
+        <w:rPr>
+          <w:sz w:val="20"/>
+          <w:szCs w:val="20"/>
+        </w:rPr>
+        <w:t>then</w:t>
+      </w:r>
+      <w:proofErr w:type="gramEnd"/>
+      <w:r>
+        <w:rPr>
+          <w:sz w:val="20"/>
+          <w:szCs w:val="20"/>
+        </w:rPr>
+        <w:t xml:space="preserve"> select an existing Domain.  </w:t>
       </w:r>
     </w:p>
     <w:p>
@@ -2585,7 +2745,7 @@
           <w:sz w:val="20"/>
           <w:szCs w:val="20"/>
         </w:rPr>
-        <w:t>Click the “Start” button to begin tracking.</w:t>
+        <w:t>You may pick an existing Trail or create a new one by clicking the “+” button and entering a Trail Name and Description.</w:t>
       </w:r>
     </w:p>
     <w:p>
@@ -2605,7 +2765,7 @@
           <w:sz w:val="20"/>
           <w:szCs w:val="20"/>
         </w:rPr>
-        <w:t>Click the blue “click for forensic trail viewer” button to see your trails in the Forensic Viewer.</w:t>
+        <w:t>Click the “Start” button to begin tracking.</w:t>
       </w:r>
     </w:p>
     <w:p>
@@ -2625,7 +2785,7 @@
           <w:sz w:val="20"/>
           <w:szCs w:val="20"/>
         </w:rPr>
-        <w:t>Your Datawake Demo VM is now functional.</w:t>
+        <w:t>Click the blue “click for forensic trail viewer” button to see your trails in the Forensic Viewer.</w:t>
       </w:r>
     </w:p>
     <w:p>
@@ -2645,6 +2805,26 @@
           <w:sz w:val="20"/>
           <w:szCs w:val="20"/>
         </w:rPr>
+        <w:t>Your Datawake Demo VM is now functional.</w:t>
+      </w:r>
+    </w:p>
+    <w:p>
+      <w:pPr>
+        <w:pStyle w:val="ListParagraph"/>
+        <w:numPr>
+          <w:ilvl w:val="1"/>
+          <w:numId w:val="6"/>
+        </w:numPr>
+        <w:rPr>
+          <w:sz w:val="20"/>
+          <w:szCs w:val="20"/>
+        </w:rPr>
+      </w:pPr>
+      <w:r>
+        <w:rPr>
+          <w:sz w:val="20"/>
+          <w:szCs w:val="20"/>
+        </w:rPr>
         <w:t xml:space="preserve">To stop/startup the </w:t>
       </w:r>
       <w:proofErr w:type="spellStart"/>
@@ -2756,8 +2936,6 @@
           <w:szCs w:val="20"/>
         </w:rPr>
       </w:pPr>
-      <w:bookmarkStart w:id="10" w:name="_GoBack"/>
-      <w:bookmarkEnd w:id="10"/>
     </w:p>
     <w:p>
       <w:pPr>
@@ -14506,7 +14684,7 @@
 </file>
 
 <file path=customXml/itemProps3.xml><?xml version="1.0" encoding="utf-8"?>
-<ds:datastoreItem xmlns:ds="http://schemas.openxmlformats.org/officeDocument/2006/customXml" ds:itemID="{76D01490-1C5B-459C-91E9-E1F6D23EF5AE}">
+<ds:datastoreItem xmlns:ds="http://schemas.openxmlformats.org/officeDocument/2006/customXml" ds:itemID="{E46AEAB6-51B1-4563-952F-5092B20778F7}">
   <ds:schemaRefs>
     <ds:schemaRef ds:uri="http://schemas.openxmlformats.org/officeDocument/2006/bibliography"/>
   </ds:schemaRefs>

</xml_diff>